<commit_message>
Updated DocX/Help/ReadMe.docx with information about building DocX using StrongNameKey.pfx
git-svn-id: https://DocX.svn.codeplex.com/svn@55074 9b283d60-5439-405e-af05-b73fd8c4d996
</commit_message>
<xml_diff>
--- a/DocX/Help/Read Me.docx
+++ b/DocX/Help/Read Me.docx
@@ -13,6 +13,353 @@
     </w:p>
     <w:p>
       <w:pPr>
+        <w:pStyle w:val="Heading2"/>
+      </w:pPr>
+      <w:r>
+        <w:t>StrongNameKey.pfx</w:t>
+      </w:r>
+    </w:p>
+    <w:p>
+      <w:r>
+        <w:t xml:space="preserve">When building </w:t>
+      </w:r>
+      <w:proofErr w:type="spellStart"/>
+      <w:r>
+        <w:t>DocX</w:t>
+      </w:r>
+      <w:proofErr w:type="spellEnd"/>
+      <w:r>
+        <w:t xml:space="preserve"> on a new machine for the first time you need to do the following. Using Explorer, navigate to the folder containing the file </w:t>
+      </w:r>
+      <w:r>
+        <w:t>StrongNameKey.pfx</w:t>
+      </w:r>
+      <w:r>
+        <w:t xml:space="preserve">.  Right click on the file </w:t>
+      </w:r>
+      <w:proofErr w:type="gramStart"/>
+      <w:r>
+        <w:t>an</w:t>
+      </w:r>
+      <w:proofErr w:type="gramEnd"/>
+      <w:r>
+        <w:t xml:space="preserve"> choose “Install PFX”.</w:t>
+      </w:r>
+    </w:p>
+    <w:p>
+      <w:pPr>
+        <w:jc w:val="center"/>
+      </w:pPr>
+      <w:r>
+        <w:rPr>
+          <w:noProof/>
+          <w:lang w:eastAsia="en-IE"/>
+        </w:rPr>
+        <w:drawing>
+          <wp:inline distT="0" distB="0" distL="0" distR="0">
+            <wp:extent cx="5724525" cy="304800"/>
+            <wp:effectExtent l="19050" t="0" r="9525" b="0"/>
+            <wp:docPr id="6" name="Picture 2"/>
+            <wp:cNvGraphicFramePr>
+              <a:graphicFrameLocks xmlns:a="http://schemas.openxmlformats.org/drawingml/2006/main" noChangeAspect="1"/>
+            </wp:cNvGraphicFramePr>
+            <a:graphic xmlns:a="http://schemas.openxmlformats.org/drawingml/2006/main">
+              <a:graphicData uri="http://schemas.openxmlformats.org/drawingml/2006/picture">
+                <pic:pic xmlns:pic="http://schemas.openxmlformats.org/drawingml/2006/picture">
+                  <pic:nvPicPr>
+                    <pic:cNvPr id="0" name="Picture 2"/>
+                    <pic:cNvPicPr>
+                      <a:picLocks noChangeAspect="1" noChangeArrowheads="1"/>
+                    </pic:cNvPicPr>
+                  </pic:nvPicPr>
+                  <pic:blipFill>
+                    <a:blip r:embed="rId5"/>
+                    <a:srcRect/>
+                    <a:stretch>
+                      <a:fillRect/>
+                    </a:stretch>
+                  </pic:blipFill>
+                  <pic:spPr bwMode="auto">
+                    <a:xfrm>
+                      <a:off x="0" y="0"/>
+                      <a:ext cx="5724525" cy="304800"/>
+                    </a:xfrm>
+                    <a:prstGeom prst="rect">
+                      <a:avLst/>
+                    </a:prstGeom>
+                    <a:noFill/>
+                    <a:ln w="9525">
+                      <a:noFill/>
+                      <a:miter lim="800000"/>
+                      <a:headEnd/>
+                      <a:tailEnd/>
+                    </a:ln>
+                  </pic:spPr>
+                </pic:pic>
+              </a:graphicData>
+            </a:graphic>
+          </wp:inline>
+        </w:drawing>
+      </w:r>
+    </w:p>
+    <w:p>
+      <w:r>
+        <w:t>Follow the install wizard and when prompted for a password as in the below screenshot</w:t>
+      </w:r>
+      <w:proofErr w:type="gramStart"/>
+      <w:r>
+        <w:t>,  enter</w:t>
+      </w:r>
+      <w:proofErr w:type="gramEnd"/>
+      <w:r>
+        <w:t xml:space="preserve">  “</w:t>
+      </w:r>
+      <w:r>
+        <w:t>Quvu4rey</w:t>
+      </w:r>
+      <w:r>
+        <w:t>”.</w:t>
+      </w:r>
+    </w:p>
+    <w:p>
+      <w:r>
+        <w:rPr>
+          <w:noProof/>
+          <w:lang w:eastAsia="en-IE"/>
+        </w:rPr>
+        <w:drawing>
+          <wp:inline distT="0" distB="0" distL="0" distR="0">
+            <wp:extent cx="4886325" cy="4438650"/>
+            <wp:effectExtent l="19050" t="0" r="9525" b="0"/>
+            <wp:docPr id="7" name="Picture 3"/>
+            <wp:cNvGraphicFramePr>
+              <a:graphicFrameLocks xmlns:a="http://schemas.openxmlformats.org/drawingml/2006/main" noChangeAspect="1"/>
+            </wp:cNvGraphicFramePr>
+            <a:graphic xmlns:a="http://schemas.openxmlformats.org/drawingml/2006/main">
+              <a:graphicData uri="http://schemas.openxmlformats.org/drawingml/2006/picture">
+                <pic:pic xmlns:pic="http://schemas.openxmlformats.org/drawingml/2006/picture">
+                  <pic:nvPicPr>
+                    <pic:cNvPr id="0" name="Picture 3"/>
+                    <pic:cNvPicPr>
+                      <a:picLocks noChangeAspect="1" noChangeArrowheads="1"/>
+                    </pic:cNvPicPr>
+                  </pic:nvPicPr>
+                  <pic:blipFill>
+                    <a:blip r:embed="rId6"/>
+                    <a:srcRect/>
+                    <a:stretch>
+                      <a:fillRect/>
+                    </a:stretch>
+                  </pic:blipFill>
+                  <pic:spPr bwMode="auto">
+                    <a:xfrm>
+                      <a:off x="0" y="0"/>
+                      <a:ext cx="4886325" cy="4438650"/>
+                    </a:xfrm>
+                    <a:prstGeom prst="rect">
+                      <a:avLst/>
+                    </a:prstGeom>
+                    <a:noFill/>
+                    <a:ln w="9525">
+                      <a:noFill/>
+                      <a:miter lim="800000"/>
+                      <a:headEnd/>
+                      <a:tailEnd/>
+                    </a:ln>
+                  </pic:spPr>
+                </pic:pic>
+              </a:graphicData>
+            </a:graphic>
+          </wp:inline>
+        </w:drawing>
+      </w:r>
+    </w:p>
+    <w:p>
+      <w:r>
+        <w:t xml:space="preserve">Before you can build </w:t>
+      </w:r>
+      <w:proofErr w:type="spellStart"/>
+      <w:r>
+        <w:t>DocX</w:t>
+      </w:r>
+      <w:proofErr w:type="spellEnd"/>
+      <w:r>
+        <w:t xml:space="preserve"> you need to exclude and reload </w:t>
+      </w:r>
+      <w:r>
+        <w:t>StrongNameKey.pfx</w:t>
+      </w:r>
+      <w:r>
+        <w:t xml:space="preserve"> into your Visual Studio solution.</w:t>
+      </w:r>
+    </w:p>
+    <w:p>
+      <w:r>
+        <w:br w:type="page"/>
+      </w:r>
+    </w:p>
+    <w:p>
+      <w:r>
+        <w:lastRenderedPageBreak/>
+        <w:t>Exclude the file by right clicking and selecting “Exclude from Project”.</w:t>
+      </w:r>
+    </w:p>
+    <w:p>
+      <w:pPr>
+        <w:jc w:val="center"/>
+        <w:rPr>
+          <w:noProof/>
+          <w:lang w:eastAsia="en-IE"/>
+        </w:rPr>
+      </w:pPr>
+      <w:r>
+        <w:t>.</w:t>
+      </w:r>
+      <w:r>
+        <w:rPr>
+          <w:noProof/>
+          <w:lang w:eastAsia="en-IE"/>
+        </w:rPr>
+        <w:t xml:space="preserve"> </w:t>
+      </w:r>
+      <w:r>
+        <w:rPr>
+          <w:noProof/>
+          <w:lang w:eastAsia="en-IE"/>
+        </w:rPr>
+        <w:drawing>
+          <wp:inline distT="0" distB="0" distL="0" distR="0">
+            <wp:extent cx="2733675" cy="2130329"/>
+            <wp:effectExtent l="19050" t="0" r="9525" b="0"/>
+            <wp:docPr id="10" name="Picture 4"/>
+            <wp:cNvGraphicFramePr>
+              <a:graphicFrameLocks xmlns:a="http://schemas.openxmlformats.org/drawingml/2006/main" noChangeAspect="1"/>
+            </wp:cNvGraphicFramePr>
+            <a:graphic xmlns:a="http://schemas.openxmlformats.org/drawingml/2006/main">
+              <a:graphicData uri="http://schemas.openxmlformats.org/drawingml/2006/picture">
+                <pic:pic xmlns:pic="http://schemas.openxmlformats.org/drawingml/2006/picture">
+                  <pic:nvPicPr>
+                    <pic:cNvPr id="0" name="Picture 4"/>
+                    <pic:cNvPicPr>
+                      <a:picLocks noChangeAspect="1" noChangeArrowheads="1"/>
+                    </pic:cNvPicPr>
+                  </pic:nvPicPr>
+                  <pic:blipFill>
+                    <a:blip r:embed="rId7"/>
+                    <a:srcRect/>
+                    <a:stretch>
+                      <a:fillRect/>
+                    </a:stretch>
+                  </pic:blipFill>
+                  <pic:spPr bwMode="auto">
+                    <a:xfrm>
+                      <a:off x="0" y="0"/>
+                      <a:ext cx="2733675" cy="2130329"/>
+                    </a:xfrm>
+                    <a:prstGeom prst="rect">
+                      <a:avLst/>
+                    </a:prstGeom>
+                    <a:noFill/>
+                    <a:ln w="9525">
+                      <a:noFill/>
+                      <a:miter lim="800000"/>
+                      <a:headEnd/>
+                      <a:tailEnd/>
+                    </a:ln>
+                  </pic:spPr>
+                </pic:pic>
+              </a:graphicData>
+            </a:graphic>
+          </wp:inline>
+        </w:drawing>
+      </w:r>
+    </w:p>
+    <w:p>
+      <w:pPr>
+        <w:rPr>
+          <w:noProof/>
+          <w:lang w:eastAsia="en-IE"/>
+        </w:rPr>
+      </w:pPr>
+      <w:r>
+        <w:rPr>
+          <w:noProof/>
+          <w:lang w:eastAsia="en-IE"/>
+        </w:rPr>
+        <w:t>Now simple reinclude the file back into the solution.</w:t>
+      </w:r>
+    </w:p>
+    <w:p>
+      <w:pPr>
+        <w:jc w:val="center"/>
+      </w:pPr>
+      <w:r>
+        <w:rPr>
+          <w:noProof/>
+          <w:lang w:eastAsia="en-IE"/>
+        </w:rPr>
+        <w:drawing>
+          <wp:inline distT="0" distB="0" distL="0" distR="0">
+            <wp:extent cx="5638800" cy="3448050"/>
+            <wp:effectExtent l="19050" t="0" r="0" b="0"/>
+            <wp:docPr id="11" name="Picture 5"/>
+            <wp:cNvGraphicFramePr>
+              <a:graphicFrameLocks xmlns:a="http://schemas.openxmlformats.org/drawingml/2006/main" noChangeAspect="1"/>
+            </wp:cNvGraphicFramePr>
+            <a:graphic xmlns:a="http://schemas.openxmlformats.org/drawingml/2006/main">
+              <a:graphicData uri="http://schemas.openxmlformats.org/drawingml/2006/picture">
+                <pic:pic xmlns:pic="http://schemas.openxmlformats.org/drawingml/2006/picture">
+                  <pic:nvPicPr>
+                    <pic:cNvPr id="0" name="Picture 5"/>
+                    <pic:cNvPicPr>
+                      <a:picLocks noChangeAspect="1" noChangeArrowheads="1"/>
+                    </pic:cNvPicPr>
+                  </pic:nvPicPr>
+                  <pic:blipFill>
+                    <a:blip r:embed="rId8"/>
+                    <a:srcRect/>
+                    <a:stretch>
+                      <a:fillRect/>
+                    </a:stretch>
+                  </pic:blipFill>
+                  <pic:spPr bwMode="auto">
+                    <a:xfrm>
+                      <a:off x="0" y="0"/>
+                      <a:ext cx="5638800" cy="3448050"/>
+                    </a:xfrm>
+                    <a:prstGeom prst="rect">
+                      <a:avLst/>
+                    </a:prstGeom>
+                    <a:noFill/>
+                    <a:ln w="9525">
+                      <a:noFill/>
+                      <a:miter lim="800000"/>
+                      <a:headEnd/>
+                      <a:tailEnd/>
+                    </a:ln>
+                  </pic:spPr>
+                </pic:pic>
+              </a:graphicData>
+            </a:graphic>
+          </wp:inline>
+        </w:drawing>
+      </w:r>
+    </w:p>
+    <w:p>
+      <w:r>
+        <w:t xml:space="preserve">You should now be able to compile </w:t>
+      </w:r>
+      <w:proofErr w:type="spellStart"/>
+      <w:r>
+        <w:t>DocX</w:t>
+      </w:r>
+      <w:proofErr w:type="spellEnd"/>
+      <w:r>
+        <w:t xml:space="preserve"> successfully.</w:t>
+      </w:r>
+    </w:p>
+    <w:p>
+      <w:pPr>
         <w:pStyle w:val="NormalWeb"/>
         <w:spacing w:before="240" w:beforeAutospacing="0" w:after="0" w:afterAutospacing="0" w:line="300" w:lineRule="atLeast"/>
         <w:rPr>
@@ -37,6 +384,7 @@
         </w:rPr>
         <w:br/>
       </w:r>
+      <w:proofErr w:type="gramStart"/>
       <w:r>
         <w:rPr>
           <w:rFonts w:ascii="Georgia" w:hAnsi="Georgia"/>
@@ -44,7 +392,17 @@
           <w:sz w:val="20"/>
           <w:szCs w:val="20"/>
         </w:rPr>
-        <w:t>If on opening the file documentation.chm, you see the message “Navigation to the webpage was cancelled” as depicted in the screenshot below.</w:t>
+        <w:t>If</w:t>
+      </w:r>
+      <w:proofErr w:type="gramEnd"/>
+      <w:r>
+        <w:rPr>
+          <w:rFonts w:ascii="Georgia" w:hAnsi="Georgia"/>
+          <w:color w:val="333333"/>
+          <w:sz w:val="20"/>
+          <w:szCs w:val="20"/>
+        </w:rPr>
+        <w:t xml:space="preserve"> on opening the file documentation.chm, you see the message “Navigation to the webpage was cancelled” as depicted in the screenshot below.</w:t>
       </w:r>
     </w:p>
     <w:p>
@@ -81,12 +439,13 @@
           <w:sz w:val="20"/>
           <w:szCs w:val="20"/>
         </w:rPr>
+        <w:lastRenderedPageBreak/>
         <w:drawing>
           <wp:inline distT="0" distB="0" distL="0" distR="0">
             <wp:extent cx="4867275" cy="3670593"/>
             <wp:effectExtent l="19050" t="0" r="9525" b="0"/>
             <wp:docPr id="1" name="Picture 1" descr="image">
-              <a:hlinkClick xmlns:a="http://schemas.openxmlformats.org/drawingml/2006/main" r:id="rId4"/>
+              <a:hlinkClick xmlns:a="http://schemas.openxmlformats.org/drawingml/2006/main" r:id="rId9"/>
             </wp:docPr>
             <wp:cNvGraphicFramePr>
               <a:graphicFrameLocks xmlns:a="http://schemas.openxmlformats.org/drawingml/2006/main" noChangeAspect="1"/>
@@ -96,14 +455,14 @@
                 <pic:pic xmlns:pic="http://schemas.openxmlformats.org/drawingml/2006/picture">
                   <pic:nvPicPr>
                     <pic:cNvPr id="0" name="Picture 1" descr="image">
-                      <a:hlinkClick r:id="rId4"/>
+                      <a:hlinkClick r:id="rId9"/>
                     </pic:cNvPr>
                     <pic:cNvPicPr>
                       <a:picLocks noChangeAspect="1" noChangeArrowheads="1"/>
                     </pic:cNvPicPr>
                   </pic:nvPicPr>
                   <pic:blipFill>
-                    <a:blip r:embed="rId5" cstate="print"/>
+                    <a:blip r:embed="rId10" cstate="print"/>
                     <a:srcRect/>
                     <a:stretch>
                       <a:fillRect/>
@@ -178,7 +537,7 @@
             <wp:extent cx="3152775" cy="1863003"/>
             <wp:effectExtent l="19050" t="0" r="9525" b="0"/>
             <wp:docPr id="2" name="Picture 2" descr="image">
-              <a:hlinkClick xmlns:a="http://schemas.openxmlformats.org/drawingml/2006/main" r:id="rId6"/>
+              <a:hlinkClick xmlns:a="http://schemas.openxmlformats.org/drawingml/2006/main" r:id="rId11"/>
             </wp:docPr>
             <wp:cNvGraphicFramePr>
               <a:graphicFrameLocks xmlns:a="http://schemas.openxmlformats.org/drawingml/2006/main" noChangeAspect="1"/>
@@ -188,14 +547,14 @@
                 <pic:pic xmlns:pic="http://schemas.openxmlformats.org/drawingml/2006/picture">
                   <pic:nvPicPr>
                     <pic:cNvPr id="0" name="Picture 2" descr="image">
-                      <a:hlinkClick r:id="rId6"/>
+                      <a:hlinkClick r:id="rId11"/>
                     </pic:cNvPr>
                     <pic:cNvPicPr>
                       <a:picLocks noChangeAspect="1" noChangeArrowheads="1"/>
                     </pic:cNvPicPr>
                   </pic:nvPicPr>
                   <pic:blipFill>
-                    <a:blip r:embed="rId7" cstate="print"/>
+                    <a:blip r:embed="rId12" cstate="print"/>
                     <a:srcRect/>
                     <a:stretch>
                       <a:fillRect/>
@@ -271,7 +630,7 @@
             <wp:extent cx="3106720" cy="4219575"/>
             <wp:effectExtent l="19050" t="0" r="0" b="0"/>
             <wp:docPr id="3" name="Picture 3" descr="image">
-              <a:hlinkClick xmlns:a="http://schemas.openxmlformats.org/drawingml/2006/main" r:id="rId8"/>
+              <a:hlinkClick xmlns:a="http://schemas.openxmlformats.org/drawingml/2006/main" r:id="rId13"/>
             </wp:docPr>
             <wp:cNvGraphicFramePr>
               <a:graphicFrameLocks xmlns:a="http://schemas.openxmlformats.org/drawingml/2006/main" noChangeAspect="1"/>
@@ -281,14 +640,14 @@
                 <pic:pic xmlns:pic="http://schemas.openxmlformats.org/drawingml/2006/picture">
                   <pic:nvPicPr>
                     <pic:cNvPr id="0" name="Picture 3" descr="image">
-                      <a:hlinkClick r:id="rId8"/>
+                      <a:hlinkClick r:id="rId13"/>
                     </pic:cNvPr>
                     <pic:cNvPicPr>
                       <a:picLocks noChangeAspect="1" noChangeArrowheads="1"/>
                     </pic:cNvPicPr>
                   </pic:nvPicPr>
                   <pic:blipFill>
-                    <a:blip r:embed="rId9" cstate="print"/>
+                    <a:blip r:embed="rId14" cstate="print"/>
                     <a:srcRect/>
                     <a:stretch>
                       <a:fillRect/>
@@ -363,7 +722,7 @@
             <wp:extent cx="4876800" cy="3667125"/>
             <wp:effectExtent l="19050" t="0" r="0" b="0"/>
             <wp:docPr id="4" name="Picture 4" descr="image">
-              <a:hlinkClick xmlns:a="http://schemas.openxmlformats.org/drawingml/2006/main" r:id="rId10"/>
+              <a:hlinkClick xmlns:a="http://schemas.openxmlformats.org/drawingml/2006/main" r:id="rId15"/>
             </wp:docPr>
             <wp:cNvGraphicFramePr>
               <a:graphicFrameLocks xmlns:a="http://schemas.openxmlformats.org/drawingml/2006/main" noChangeAspect="1"/>
@@ -373,14 +732,14 @@
                 <pic:pic xmlns:pic="http://schemas.openxmlformats.org/drawingml/2006/picture">
                   <pic:nvPicPr>
                     <pic:cNvPr id="0" name="Picture 4" descr="image">
-                      <a:hlinkClick r:id="rId10"/>
+                      <a:hlinkClick r:id="rId15"/>
                     </pic:cNvPr>
                     <pic:cNvPicPr>
                       <a:picLocks noChangeAspect="1" noChangeArrowheads="1"/>
                     </pic:cNvPicPr>
                   </pic:nvPicPr>
                   <pic:blipFill>
-                    <a:blip r:embed="rId11" cstate="print"/>
+                    <a:blip r:embed="rId16" cstate="print"/>
                     <a:srcRect/>
                     <a:stretch>
                       <a:fillRect/>
@@ -440,6 +799,103 @@
     </w:sectPr>
   </w:body>
 </w:document>
+</file>
+
+<file path=word/numbering.xml><?xml version="1.0" encoding="utf-8"?>
+<w:numbering xmlns:ve="http://schemas.openxmlformats.org/markup-compatibility/2006" xmlns:o="urn:schemas-microsoft-com:office:office" xmlns:r="http://schemas.openxmlformats.org/officeDocument/2006/relationships" xmlns:m="http://schemas.openxmlformats.org/officeDocument/2006/math" xmlns:v="urn:schemas-microsoft-com:vml" xmlns:wp="http://schemas.openxmlformats.org/drawingml/2006/wordprocessingDrawing" xmlns:w10="urn:schemas-microsoft-com:office:word" xmlns:w="http://schemas.openxmlformats.org/wordprocessingml/2006/main" xmlns:wne="http://schemas.microsoft.com/office/word/2006/wordml">
+  <w:abstractNum w:abstractNumId="0">
+    <w:nsid w:val="1F343840"/>
+    <w:multiLevelType w:val="hybridMultilevel"/>
+    <w:tmpl w:val="17D6EB28"/>
+    <w:lvl w:ilvl="0" w:tplc="18090011">
+      <w:start w:val="1"/>
+      <w:numFmt w:val="decimal"/>
+      <w:lvlText w:val="%1)"/>
+      <w:lvlJc w:val="left"/>
+      <w:pPr>
+        <w:ind w:left="720" w:hanging="360"/>
+      </w:pPr>
+      <w:rPr>
+        <w:rFonts w:hint="default"/>
+      </w:rPr>
+    </w:lvl>
+    <w:lvl w:ilvl="1" w:tplc="18090019" w:tentative="1">
+      <w:start w:val="1"/>
+      <w:numFmt w:val="lowerLetter"/>
+      <w:lvlText w:val="%2."/>
+      <w:lvlJc w:val="left"/>
+      <w:pPr>
+        <w:ind w:left="1440" w:hanging="360"/>
+      </w:pPr>
+    </w:lvl>
+    <w:lvl w:ilvl="2" w:tplc="1809001B" w:tentative="1">
+      <w:start w:val="1"/>
+      <w:numFmt w:val="lowerRoman"/>
+      <w:lvlText w:val="%3."/>
+      <w:lvlJc w:val="right"/>
+      <w:pPr>
+        <w:ind w:left="2160" w:hanging="180"/>
+      </w:pPr>
+    </w:lvl>
+    <w:lvl w:ilvl="3" w:tplc="1809000F" w:tentative="1">
+      <w:start w:val="1"/>
+      <w:numFmt w:val="decimal"/>
+      <w:lvlText w:val="%4."/>
+      <w:lvlJc w:val="left"/>
+      <w:pPr>
+        <w:ind w:left="2880" w:hanging="360"/>
+      </w:pPr>
+    </w:lvl>
+    <w:lvl w:ilvl="4" w:tplc="18090019" w:tentative="1">
+      <w:start w:val="1"/>
+      <w:numFmt w:val="lowerLetter"/>
+      <w:lvlText w:val="%5."/>
+      <w:lvlJc w:val="left"/>
+      <w:pPr>
+        <w:ind w:left="3600" w:hanging="360"/>
+      </w:pPr>
+    </w:lvl>
+    <w:lvl w:ilvl="5" w:tplc="1809001B" w:tentative="1">
+      <w:start w:val="1"/>
+      <w:numFmt w:val="lowerRoman"/>
+      <w:lvlText w:val="%6."/>
+      <w:lvlJc w:val="right"/>
+      <w:pPr>
+        <w:ind w:left="4320" w:hanging="180"/>
+      </w:pPr>
+    </w:lvl>
+    <w:lvl w:ilvl="6" w:tplc="1809000F" w:tentative="1">
+      <w:start w:val="1"/>
+      <w:numFmt w:val="decimal"/>
+      <w:lvlText w:val="%7."/>
+      <w:lvlJc w:val="left"/>
+      <w:pPr>
+        <w:ind w:left="5040" w:hanging="360"/>
+      </w:pPr>
+    </w:lvl>
+    <w:lvl w:ilvl="7" w:tplc="18090019" w:tentative="1">
+      <w:start w:val="1"/>
+      <w:numFmt w:val="lowerLetter"/>
+      <w:lvlText w:val="%8."/>
+      <w:lvlJc w:val="left"/>
+      <w:pPr>
+        <w:ind w:left="5760" w:hanging="360"/>
+      </w:pPr>
+    </w:lvl>
+    <w:lvl w:ilvl="8" w:tplc="1809001B" w:tentative="1">
+      <w:start w:val="1"/>
+      <w:numFmt w:val="lowerRoman"/>
+      <w:lvlText w:val="%9."/>
+      <w:lvlJc w:val="right"/>
+      <w:pPr>
+        <w:ind w:left="6480" w:hanging="180"/>
+      </w:pPr>
+    </w:lvl>
+  </w:abstractNum>
+  <w:num w:numId="1">
+    <w:abstractNumId w:val="0"/>
+  </w:num>
+</w:numbering>
 </file>
 
 <file path=word/styles.xml><?xml version="1.0" encoding="utf-8"?>
@@ -755,6 +1211,17 @@
       <w:szCs w:val="26"/>
     </w:rPr>
   </w:style>
+  <w:style w:type="paragraph" w:styleId="ListParagraph">
+    <w:name w:val="List Paragraph"/>
+    <w:basedOn w:val="Normal"/>
+    <w:uiPriority w:val="34"/>
+    <w:qFormat/>
+    <w:rsid w:val="008B1BAC"/>
+    <w:pPr>
+      <w:ind w:left="720"/>
+      <w:contextualSpacing/>
+    </w:pPr>
+  </w:style>
 </w:styles>
 </file>
 

</xml_diff>